<commit_message>
done with prr 'i will add just two rapports more'
</commit_message>
<xml_diff>
--- a/Rapports/deuxieme_mise_demeure.docx
+++ b/Rapports/deuxieme_mise_demeure.docx
@@ -266,52 +266,68 @@
           <w:szCs w:val="28"/>
           <w:lang w:eastAsia="fr-FR"/>
         </w:rPr>
-        <w:t xml:space="preserve"> &lt;</w:t>
-      </w:r>
-      <w:proofErr w:type="spellStart"/>
-      <w:r>
-        <w:rPr>
-          <w:rFonts w:ascii="Calibri" w:eastAsia="Arial Unicode MS" w:hAnsi="Calibri" w:cs="Calibri"/>
+        <w:t xml:space="preserve"> &lt;societe&gt;</w:t>
+      </w:r>
+    </w:p>
+    <w:p>
+      <w:pPr>
+        <w:jc w:val="right"/>
+        <w:rPr>
+          <w:rFonts w:ascii="Calibri" w:eastAsia="Calibri" w:hAnsi="Calibri" w:cs="Calibri"/>
+          <w:sz w:val="28"/>
+          <w:szCs w:val="28"/>
+        </w:rPr>
+      </w:pPr>
+    </w:p>
+    <w:p>
+      <w:pPr>
+        <w:jc w:val="center"/>
+        <w:rPr>
+          <w:rFonts w:ascii="Calibri" w:eastAsia="Calibri" w:hAnsi="Calibri" w:cs="Calibri"/>
+          <w:sz w:val="28"/>
+          <w:szCs w:val="28"/>
+        </w:rPr>
+      </w:pPr>
+    </w:p>
+    <w:p>
+      <w:pPr>
+        <w:spacing w:after="0"/>
+        <w:ind w:left="851"/>
+        <w:rPr>
+          <w:rFonts w:ascii="Calibri" w:eastAsia="Calibri" w:hAnsi="Calibri" w:cs="Calibri"/>
+          <w:sz w:val="28"/>
+          <w:szCs w:val="28"/>
+        </w:rPr>
+      </w:pPr>
+      <w:r>
+        <w:rPr>
+          <w:rFonts w:ascii="Calibri" w:eastAsia="Calibri" w:hAnsi="Calibri" w:cs="Calibri"/>
           <w:b/>
           <w:bCs/>
           <w:sz w:val="28"/>
           <w:szCs w:val="28"/>
-          <w:lang w:eastAsia="fr-FR"/>
-        </w:rPr>
-        <w:t>societe</w:t>
-      </w:r>
-      <w:proofErr w:type="spellEnd"/>
-      <w:r>
-        <w:rPr>
-          <w:rFonts w:ascii="Calibri" w:eastAsia="Arial Unicode MS" w:hAnsi="Calibri" w:cs="Calibri"/>
+          <w:u w:val="single"/>
+        </w:rPr>
+        <w:t>Objet</w:t>
+      </w:r>
+      <w:r>
+        <w:rPr>
+          <w:rFonts w:ascii="Calibri" w:eastAsia="Calibri" w:hAnsi="Calibri" w:cs="Calibri"/>
           <w:b/>
           <w:bCs/>
           <w:sz w:val="28"/>
           <w:szCs w:val="28"/>
-          <w:lang w:eastAsia="fr-FR"/>
-        </w:rPr>
-        <w:t>&gt;</w:t>
-      </w:r>
-    </w:p>
-    <w:p>
-      <w:pPr>
-        <w:jc w:val="right"/>
-        <w:rPr>
-          <w:rFonts w:ascii="Calibri" w:eastAsia="Calibri" w:hAnsi="Calibri" w:cs="Calibri"/>
-          <w:sz w:val="28"/>
-          <w:szCs w:val="28"/>
-        </w:rPr>
-      </w:pPr>
-    </w:p>
-    <w:p>
-      <w:pPr>
-        <w:jc w:val="center"/>
-        <w:rPr>
-          <w:rFonts w:ascii="Calibri" w:eastAsia="Calibri" w:hAnsi="Calibri" w:cs="Calibri"/>
-          <w:sz w:val="28"/>
-          <w:szCs w:val="28"/>
-        </w:rPr>
-      </w:pPr>
+        </w:rPr>
+        <w:t> </w:t>
+      </w:r>
+      <w:r>
+        <w:rPr>
+          <w:rFonts w:ascii="Calibri" w:eastAsia="Calibri" w:hAnsi="Calibri" w:cs="Calibri"/>
+          <w:sz w:val="28"/>
+          <w:szCs w:val="28"/>
+        </w:rPr>
+        <w:t>: Mise en demeure</w:t>
+      </w:r>
     </w:p>
     <w:p>
       <w:pPr>
@@ -332,7 +348,7 @@
           <w:szCs w:val="28"/>
           <w:u w:val="single"/>
         </w:rPr>
-        <w:t>Objet</w:t>
+        <w:t>Ref.</w:t>
       </w:r>
       <w:r>
         <w:rPr>
@@ -342,66 +358,19 @@
           <w:sz w:val="28"/>
           <w:szCs w:val="28"/>
         </w:rPr>
-        <w:t> </w:t>
-      </w:r>
-      <w:r>
-        <w:rPr>
-          <w:rFonts w:ascii="Calibri" w:eastAsia="Calibri" w:hAnsi="Calibri" w:cs="Calibri"/>
-          <w:sz w:val="28"/>
-          <w:szCs w:val="28"/>
-        </w:rPr>
-        <w:t>: Mise en demeure</w:t>
-      </w:r>
-    </w:p>
-    <w:p>
-      <w:pPr>
-        <w:spacing w:after="0"/>
-        <w:ind w:left="851"/>
-        <w:rPr>
-          <w:rFonts w:ascii="Calibri" w:eastAsia="Calibri" w:hAnsi="Calibri" w:cs="Calibri"/>
-          <w:sz w:val="28"/>
-          <w:szCs w:val="28"/>
-        </w:rPr>
-      </w:pPr>
-      <w:proofErr w:type="spellStart"/>
-      <w:r>
-        <w:rPr>
-          <w:rFonts w:ascii="Calibri" w:eastAsia="Calibri" w:hAnsi="Calibri" w:cs="Calibri"/>
-          <w:b/>
-          <w:bCs/>
-          <w:sz w:val="28"/>
-          <w:szCs w:val="28"/>
-          <w:u w:val="single"/>
-        </w:rPr>
-        <w:t>Ref</w:t>
-      </w:r>
-      <w:proofErr w:type="spellEnd"/>
-      <w:r>
-        <w:rPr>
-          <w:rFonts w:ascii="Calibri" w:eastAsia="Calibri" w:hAnsi="Calibri" w:cs="Calibri"/>
-          <w:b/>
-          <w:bCs/>
-          <w:sz w:val="28"/>
-          <w:szCs w:val="28"/>
-          <w:u w:val="single"/>
-        </w:rPr>
-        <w:t>.</w:t>
-      </w:r>
-      <w:r>
-        <w:rPr>
-          <w:rFonts w:ascii="Calibri" w:eastAsia="Calibri" w:hAnsi="Calibri" w:cs="Calibri"/>
-          <w:b/>
-          <w:bCs/>
-          <w:sz w:val="28"/>
-          <w:szCs w:val="28"/>
-        </w:rPr>
-        <w:t xml:space="preserve"> :</w:t>
-      </w:r>
-      <w:r>
-        <w:rPr>
-          <w:rFonts w:ascii="Calibri" w:eastAsia="Calibri" w:hAnsi="Calibri" w:cs="Calibri"/>
-          <w:b/>
-          <w:bCs/>
+        <w:t xml:space="preserve"> : </w:t>
+      </w:r>
+      <w:r>
+        <w:rPr>
+          <w:rFonts w:ascii="Calibri" w:eastAsia="Calibri" w:hAnsi="Calibri" w:cs="Calibri"/>
+          <w:sz w:val="28"/>
+          <w:szCs w:val="28"/>
+        </w:rPr>
+        <w:t>Notre envoi n°</w:t>
+      </w:r>
+      <w:r>
+        <w:rPr>
+          <w:rFonts w:ascii="Calibri" w:eastAsia="Calibri" w:hAnsi="Calibri" w:cs="Calibri"/>
           <w:sz w:val="28"/>
           <w:szCs w:val="28"/>
         </w:rPr>
@@ -413,41 +382,15 @@
           <w:sz w:val="28"/>
           <w:szCs w:val="28"/>
         </w:rPr>
-        <w:t>Notre envoi n°</w:t>
-      </w:r>
-      <w:r>
-        <w:rPr>
-          <w:rFonts w:ascii="Calibri" w:eastAsia="Calibri" w:hAnsi="Calibri" w:cs="Calibri"/>
-          <w:sz w:val="28"/>
-          <w:szCs w:val="28"/>
-        </w:rPr>
-        <w:t xml:space="preserve"> &lt;</w:t>
-      </w:r>
-      <w:proofErr w:type="spellStart"/>
-      <w:r>
-        <w:rPr>
-          <w:rFonts w:ascii="Calibri" w:eastAsia="Calibri" w:hAnsi="Calibri" w:cs="Calibri"/>
-          <w:sz w:val="28"/>
-          <w:szCs w:val="28"/>
-        </w:rPr>
-        <w:t>Num_PR</w:t>
-      </w:r>
-      <w:proofErr w:type="spellEnd"/>
-      <w:r>
-        <w:rPr>
-          <w:rFonts w:ascii="Calibri" w:eastAsia="Calibri" w:hAnsi="Calibri" w:cs="Calibri"/>
-          <w:sz w:val="28"/>
-          <w:szCs w:val="28"/>
-        </w:rPr>
-        <w:t>&gt;</w:t>
-      </w:r>
-      <w:r>
-        <w:rPr>
-          <w:rFonts w:ascii="Calibri" w:eastAsia="Calibri" w:hAnsi="Calibri" w:cs="Calibri"/>
-          <w:sz w:val="28"/>
-          <w:szCs w:val="28"/>
-        </w:rPr>
-        <w:t xml:space="preserve"> du……………..</w:t>
+        <w:t>…………..</w:t>
+      </w:r>
+      <w:r>
+        <w:rPr>
+          <w:rFonts w:ascii="Calibri" w:eastAsia="Calibri" w:hAnsi="Calibri" w:cs="Calibri"/>
+          <w:sz w:val="28"/>
+          <w:szCs w:val="28"/>
+        </w:rPr>
+        <w:t>du……………..</w:t>
       </w:r>
     </w:p>
     <w:p>
@@ -633,33 +576,7 @@
           <w:sz w:val="28"/>
           <w:szCs w:val="28"/>
         </w:rPr>
-        <w:t>permis de recherche n°</w:t>
-      </w:r>
-      <w:r>
-        <w:rPr>
-          <w:rFonts w:ascii="Calibri" w:eastAsia="Calibri" w:hAnsi="Calibri" w:cs="Calibri"/>
-          <w:sz w:val="28"/>
-          <w:szCs w:val="28"/>
-        </w:rPr>
-        <w:t xml:space="preserve"> &lt;</w:t>
-      </w:r>
-      <w:proofErr w:type="spellStart"/>
-      <w:r>
-        <w:rPr>
-          <w:rFonts w:ascii="Calibri" w:eastAsia="Calibri" w:hAnsi="Calibri" w:cs="Calibri"/>
-          <w:sz w:val="28"/>
-          <w:szCs w:val="28"/>
-        </w:rPr>
-        <w:t>Num_PR</w:t>
-      </w:r>
-      <w:proofErr w:type="spellEnd"/>
-      <w:r>
-        <w:rPr>
-          <w:rFonts w:ascii="Calibri" w:eastAsia="Calibri" w:hAnsi="Calibri" w:cs="Calibri"/>
-          <w:sz w:val="28"/>
-          <w:szCs w:val="28"/>
-        </w:rPr>
-        <w:t>&gt;</w:t>
+        <w:t>permis de recherche n° &lt;Num_PR&gt;</w:t>
       </w:r>
     </w:p>
     <w:p>

</xml_diff>